<commit_message>
quelques détails en plus
c'est pas fini
</commit_message>
<xml_diff>
--- a/Plan stats.docx
+++ b/Plan stats.docx
@@ -94,6 +94,9 @@
       </w:r>
     </w:p>
     <w:p>
+      <w:pPr>
+        <w:ind w:firstLine="708"/>
+      </w:pPr>
       <w:r>
         <w:t>Le but est d’essayer de savoir quelle est la cause cette production non commerciale qui n’est pas négligeable. Pour cela, nous voulons déterminer à quel type de vin correspond</w:t>
       </w:r>
@@ -139,8 +142,6 @@
         </w:rPr>
         <w:t>1. Corrélation AOP, IGP, VSIG avec production non commerciale</w:t>
       </w:r>
-      <w:bookmarkStart w:id="0" w:name="_GoBack"/>
-      <w:bookmarkEnd w:id="0"/>
     </w:p>
     <w:p>
       <w:pPr>
@@ -174,6 +175,11 @@
       </w:r>
     </w:p>
     <w:p>
+      <w:pPr>
+        <w:ind w:firstLine="708"/>
+      </w:pPr>
+      <w:bookmarkStart w:id="0" w:name="_GoBack"/>
+      <w:bookmarkEnd w:id="0"/>
       <w:r>
         <w:t>La variable la plus importante est probablement la production finale. Nous voulons créer un modèle efficace pour cette production.</w:t>
       </w:r>

</xml_diff>